<commit_message>
now , system.loadlibrary also work
</commit_message>
<xml_diff>
--- a/Android Apps Native Library Compression SDK.docx
+++ b/Android Apps Native Library Compression SDK.docx
@@ -1990,6 +1990,35 @@
           <w:sz w:val="20"/>
           <w:szCs w:val="20"/>
         </w:rPr>
+        <w:t xml:space="preserve">(note, use do not need change </w:t>
+      </w:r>
+      <w:r>
+        <w:rPr>
+          <w:rFonts w:ascii="Verdana" w:hAnsi="Verdana" w:cs="Arial" w:hint="eastAsia"/>
+          <w:b/>
+          <w:sz w:val="20"/>
+          <w:szCs w:val="20"/>
+        </w:rPr>
+        <w:t>loadlibrary</w:t>
+      </w:r>
+      <w:r>
+        <w:rPr>
+          <w:rFonts w:ascii="Verdana" w:hAnsi="Verdana" w:cs="Arial" w:hint="eastAsia"/>
+          <w:b/>
+          <w:sz w:val="20"/>
+          <w:szCs w:val="20"/>
+        </w:rPr>
+        <w:t xml:space="preserve"> in new version)</w:t>
+      </w:r>
+      <w:bookmarkStart w:id="7" w:name="_GoBack"/>
+      <w:bookmarkEnd w:id="7"/>
+      <w:r>
+        <w:rPr>
+          <w:rFonts w:ascii="Verdana" w:hAnsi="Verdana" w:cs="Arial" w:hint="eastAsia"/>
+          <w:b/>
+          <w:sz w:val="20"/>
+          <w:szCs w:val="20"/>
+        </w:rPr>
         <w:t xml:space="preserve"> </w:t>
       </w:r>
       <w:r>
@@ -2602,7 +2631,16 @@
           <w:sz w:val="20"/>
           <w:szCs w:val="20"/>
         </w:rPr>
-        <w:t xml:space="preserve"> shows the compress result.</w:t>
+        <w:t xml:space="preserve"> </w:t>
+      </w:r>
+      <w:r>
+        <w:rPr>
+          <w:rFonts w:ascii="Verdana" w:hAnsi="Verdana" w:cs="Arial" w:hint="eastAsia"/>
+          <w:sz w:val="20"/>
+          <w:szCs w:val="20"/>
+        </w:rPr>
+        <w:lastRenderedPageBreak/>
+        <w:t>shows the compress result.</w:t>
       </w:r>
     </w:p>
     <w:p>
@@ -2621,7 +2659,6 @@
           <w:i/>
           <w:szCs w:val="24"/>
         </w:rPr>
-        <w:lastRenderedPageBreak/>
         <w:t>Enhance function</w:t>
       </w:r>
       <w:r>
@@ -2884,8 +2921,8 @@
         </w:rPr>
         <w:t xml:space="preserve">x86 </w:t>
       </w:r>
-      <w:bookmarkStart w:id="7" w:name="OLE_LINK8"/>
-      <w:bookmarkStart w:id="8" w:name="OLE_LINK9"/>
+      <w:bookmarkStart w:id="8" w:name="OLE_LINK8"/>
+      <w:bookmarkStart w:id="9" w:name="OLE_LINK9"/>
       <w:r>
         <w:rPr>
           <w:rFonts w:ascii="Verdana" w:hAnsi="Verdana" w:cs="Arial"/>
@@ -2902,8 +2939,8 @@
         </w:rPr>
         <w:t xml:space="preserve"> </w:t>
       </w:r>
-      <w:bookmarkEnd w:id="7"/>
       <w:bookmarkEnd w:id="8"/>
+      <w:bookmarkEnd w:id="9"/>
       <w:r>
         <w:rPr>
           <w:rFonts w:ascii="Verdana" w:hAnsi="Verdana" w:cs="Arial"/>
@@ -3207,8 +3244,6 @@
         </w:rPr>
         <w:t>(if name is null, the default name is CERT)</w:t>
       </w:r>
-      <w:bookmarkStart w:id="9" w:name="_GoBack"/>
-      <w:bookmarkEnd w:id="9"/>
     </w:p>
     <w:p>
       <w:pPr>
@@ -3606,16 +3641,9 @@
           <w:sz w:val="20"/>
           <w:szCs w:val="20"/>
         </w:rPr>
+        <w:lastRenderedPageBreak/>
         <w:br/>
-        <w:t xml:space="preserve">Intel may make changes to specifications and product descriptions at any time, without notice. Designers must </w:t>
-      </w:r>
-      <w:r>
-        <w:rPr>
-          <w:sz w:val="20"/>
-          <w:szCs w:val="20"/>
-        </w:rPr>
-        <w:lastRenderedPageBreak/>
-        <w:t xml:space="preserve">not rely on the absence or characteristics of any features or instructions marked "reserved" or "undefined." Intel reserves these for future definition and shall have no responsibility whatsoever for conflicts or incompatibilities arising from future changes to them. The information here is subject to change without notice. Do not finalize a design with this information. </w:t>
+        <w:t xml:space="preserve">Intel may make changes to specifications and product descriptions at any time, without notice. Designers must not rely on the absence or characteristics of any features or instructions marked "reserved" or "undefined." Intel reserves these for future definition and shall have no responsibility whatsoever for conflicts or incompatibilities arising from future changes to them. The information here is subject to change without notice. Do not finalize a design with this information. </w:t>
       </w:r>
       <w:r>
         <w:rPr>
@@ -6030,7 +6058,7 @@
 </file>
 
 <file path=customXml/itemProps1.xml><?xml version="1.0" encoding="utf-8"?>
-<ds:datastoreItem xmlns:ds="http://schemas.openxmlformats.org/officeDocument/2006/customXml" ds:itemID="{8B52C8AE-D34A-40E5-83A4-4077CD843661}">
+<ds:datastoreItem xmlns:ds="http://schemas.openxmlformats.org/officeDocument/2006/customXml" ds:itemID="{B8F82A84-C0A2-47DF-A7E9-B7117D0A3853}">
   <ds:schemaRefs>
     <ds:schemaRef ds:uri="http://schemas.openxmlformats.org/officeDocument/2006/bibliography"/>
   </ds:schemaRefs>

</xml_diff>

<commit_message>
asserts change to  assets
</commit_message>
<xml_diff>
--- a/Android Apps Native Library Compression SDK.docx
+++ b/Android Apps Native Library Compression SDK.docx
@@ -1666,7 +1666,15 @@
           <w:sz w:val="20"/>
           <w:szCs w:val="20"/>
         </w:rPr>
-        <w:t xml:space="preserve"> native library into asserts folder. </w:t>
+        <w:t xml:space="preserve"> native library into asse</w:t>
+      </w:r>
+      <w:r>
+        <w:rPr>
+          <w:rFonts w:ascii="Verdana" w:hAnsi="Verdana" w:cs="Arial" w:hint="eastAsia"/>
+          <w:sz w:val="20"/>
+          <w:szCs w:val="20"/>
+        </w:rPr>
+        <w:t xml:space="preserve">ts folder. </w:t>
       </w:r>
       <w:r>
         <w:rPr>
@@ -1714,7 +1722,17 @@
           <w:sz w:val="20"/>
           <w:szCs w:val="20"/>
         </w:rPr>
-        <w:t xml:space="preserve"> native library from asserts folder.</w:t>
+        <w:t xml:space="preserve"> native library from asse</w:t>
+      </w:r>
+      <w:bookmarkStart w:id="7" w:name="_GoBack"/>
+      <w:bookmarkEnd w:id="7"/>
+      <w:r>
+        <w:rPr>
+          <w:rFonts w:ascii="Verdana" w:hAnsi="Verdana" w:cs="Arial" w:hint="eastAsia"/>
+          <w:sz w:val="20"/>
+          <w:szCs w:val="20"/>
+        </w:rPr>
+        <w:t>ts folder.</w:t>
       </w:r>
     </w:p>
     <w:p>
@@ -2010,8 +2028,6 @@
         </w:rPr>
         <w:t xml:space="preserve"> in new version)</w:t>
       </w:r>
-      <w:bookmarkStart w:id="7" w:name="_GoBack"/>
-      <w:bookmarkEnd w:id="7"/>
       <w:r>
         <w:rPr>
           <w:rFonts w:ascii="Verdana" w:hAnsi="Verdana" w:cs="Arial" w:hint="eastAsia"/>
@@ -6058,7 +6074,7 @@
 </file>
 
 <file path=customXml/itemProps1.xml><?xml version="1.0" encoding="utf-8"?>
-<ds:datastoreItem xmlns:ds="http://schemas.openxmlformats.org/officeDocument/2006/customXml" ds:itemID="{B8F82A84-C0A2-47DF-A7E9-B7117D0A3853}">
+<ds:datastoreItem xmlns:ds="http://schemas.openxmlformats.org/officeDocument/2006/customXml" ds:itemID="{1A89D90C-4B22-4080-9F54-F725A7DD6A06}">
   <ds:schemaRefs>
     <ds:schemaRef ds:uri="http://schemas.openxmlformats.org/officeDocument/2006/bibliography"/>
   </ds:schemaRefs>

</xml_diff>